<commit_message>
Added conclusion for Lab3, updated Lab4 equations and report
Signed-off-by: Teo Wei Jie <wjayteo@gmail.com>
</commit_message>
<xml_diff>
--- a/CZ2003 Lab3 Report.docx
+++ b/CZ2003 Lab3 Report.docx
@@ -243,14 +243,7 @@
           <w:sz w:val="28"/>
           <w:szCs w:val="28"/>
         </w:rPr>
-        <w:t>1</w:t>
-      </w:r>
-      <w:r>
-        <w:rPr>
-          <w:sz w:val="28"/>
-          <w:szCs w:val="28"/>
-        </w:rPr>
-        <w:t>8</w:t>
+        <w:t>22</w:t>
       </w:r>
       <w:r>
         <w:rPr>
@@ -5898,13 +5891,8 @@
       <w:r>
         <w:t xml:space="preserve">, and v and w </w:t>
       </w:r>
-      <w:proofErr w:type="gramStart"/>
-      <w:r>
-        <w:t>defines</w:t>
-      </w:r>
-      <w:proofErr w:type="gramEnd"/>
-      <w:r>
-        <w:t xml:space="preserve"> the completeness of the cylinder </w:t>
+      <w:r>
+        <w:t xml:space="preserve">defines the completeness of the cylinder </w:t>
       </w:r>
       <w:r>
         <w:t>along the X and Y axis respectively</w:t>
@@ -6647,11 +6635,61 @@
         <w:t>The formulas used for sweeping are adapted from the surfaces and solids illustrated in the previous sections and labs.</w:t>
       </w:r>
     </w:p>
+    <w:p/>
+    <w:p/>
     <w:p>
       <w:pPr>
         <w:pStyle w:val="Heading1"/>
       </w:pPr>
-    </w:p>
+      <w:bookmarkStart w:id="12" w:name="_Toc38158926"/>
+      <w:r>
+        <w:t>13</w:t>
+      </w:r>
+      <w:r>
+        <w:t xml:space="preserve"> </w:t>
+      </w:r>
+      <w:r>
+        <w:tab/>
+        <w:t>Conclusion</w:t>
+      </w:r>
+      <w:bookmarkEnd w:id="12"/>
+    </w:p>
+    <w:p>
+      <w:r>
+        <w:t xml:space="preserve">Multiple </w:t>
+      </w:r>
+      <w:r>
+        <w:t>surfaces and solids</w:t>
+      </w:r>
+      <w:r>
+        <w:t xml:space="preserve"> have been defined </w:t>
+      </w:r>
+      <w:r>
+        <w:t xml:space="preserve">parametrically </w:t>
+      </w:r>
+      <w:r>
+        <w:t xml:space="preserve">and rendered using VRML for this lab with experiments performed on the variation of resolution and the parameter domain. For this report, only one or two observations are documented for each experiment as the observations made across each </w:t>
+      </w:r>
+      <w:r>
+        <w:t>shape</w:t>
+      </w:r>
+      <w:r>
+        <w:t xml:space="preserve"> is more or less similar and the report would be very lengthy if every observation is documented, such as documenting every experimented variation in </w:t>
+      </w:r>
+      <w:r>
+        <w:t>parameter domain</w:t>
+      </w:r>
+      <w:r>
+        <w:t xml:space="preserve"> for each </w:t>
+      </w:r>
+      <w:r>
+        <w:t>shape</w:t>
+      </w:r>
+      <w:r>
+        <w:t>.</w:t>
+      </w:r>
+    </w:p>
+    <w:p/>
     <w:sectPr>
       <w:headerReference w:type="default" r:id="rId47"/>
       <w:footerReference w:type="default" r:id="rId48"/>
@@ -9454,7 +9492,7 @@
 </file>
 
 <file path=customXml/itemProps1.xml><?xml version="1.0" encoding="utf-8"?>
-<ds:datastoreItem xmlns:ds="http://schemas.openxmlformats.org/officeDocument/2006/customXml" ds:itemID="{0E4258DD-8DE8-445F-8729-BC4967B12A9B}">
+<ds:datastoreItem xmlns:ds="http://schemas.openxmlformats.org/officeDocument/2006/customXml" ds:itemID="{B5E964A7-2968-4DA0-BEE0-B30E5C1307E8}">
   <ds:schemaRefs>
     <ds:schemaRef ds:uri="http://schemas.openxmlformats.org/officeDocument/2006/bibliography"/>
   </ds:schemaRefs>

</xml_diff>